<commit_message>
Se subio observaciones de RA de prfe gloria
</commit_message>
<xml_diff>
--- a/9°A/Telecomunicaciones/RA-9A-U3-E2.docx
+++ b/9°A/Telecomunicaciones/RA-9A-U3-E2.docx
@@ -2499,6 +2499,8 @@
             <w:br w:type="page"/>
           </w:r>
         </w:p>
+        <w:bookmarkStart w:id="0" w:name="_GoBack" w:displacedByCustomXml="next"/>
+        <w:bookmarkEnd w:id="0" w:displacedByCustomXml="next"/>
       </w:sdtContent>
     </w:sdt>
     <w:p>
@@ -3174,8 +3176,6 @@
       </w:tr>
     </w:tbl>
     <w:p/>
-    <w:p/>
-    <w:p/>
     <w:p>
       <w:r>
         <w:t>Energía entregada por baterías</w:t>
@@ -3199,10 +3199,15 @@
         <w:t>= 97,729.632</w:t>
       </w:r>
     </w:p>
-    <w:p/>
     <w:p>
       <w:r>
-        <w:t>Banco de batería con una autonomía de 2 días</w:t>
+        <w:t>Energía</w:t>
+      </w:r>
+      <w:r>
+        <w:t xml:space="preserve"> total en banco de </w:t>
+      </w:r>
+      <w:r>
+        <w:t>baterías</w:t>
       </w:r>
     </w:p>
     <w:p>
@@ -3210,206 +3215,34 @@
         <w:t>97,729.632</w:t>
       </w:r>
       <w:r>
-        <w:t xml:space="preserve"> * 2 = 195,459.264 w-</w:t>
-      </w:r>
-      <w:proofErr w:type="spellStart"/>
-      <w:r>
-        <w:t>hr</w:t>
-      </w:r>
-      <w:proofErr w:type="spellEnd"/>
-    </w:p>
-    <w:p/>
-    <w:p>
-      <w:proofErr w:type="spellStart"/>
-      <w:r>
-        <w:t>Energia</w:t>
-      </w:r>
-      <w:proofErr w:type="spellEnd"/>
-      <w:r>
-        <w:t xml:space="preserve"> total en banco de </w:t>
-      </w:r>
-      <w:proofErr w:type="spellStart"/>
-      <w:r>
-        <w:t>baterias</w:t>
-      </w:r>
-      <w:proofErr w:type="spellEnd"/>
-    </w:p>
-    <w:p>
-      <w:pPr>
-        <w:sectPr>
-          <w:pgSz w:w="12240" w:h="15840"/>
-          <w:pgMar w:top="1417" w:right="1701" w:bottom="1417" w:left="1701" w:header="708" w:footer="708" w:gutter="0"/>
-          <w:pgNumType w:start="0"/>
-          <w:cols w:space="708"/>
-          <w:titlePg/>
-          <w:docGrid w:linePitch="360"/>
-        </w:sectPr>
-      </w:pPr>
-      <w:r>
-        <w:t>195,459.264</w:t>
-      </w:r>
-      <w:r>
-        <w:t>/50= 3,909.18528 w-</w:t>
-      </w:r>
-      <w:proofErr w:type="spellStart"/>
-      <w:r>
-        <w:t>hr</w:t>
-      </w:r>
-      <w:proofErr w:type="spellEnd"/>
-    </w:p>
-    <w:p>
-      <w:pPr>
-        <w:jc w:val="center"/>
-        <w:rPr>
-          <w:b/>
-          <w:sz w:val="28"/>
-        </w:rPr>
-      </w:pPr>
-      <w:r>
-        <w:rPr>
-          <w:b/>
-          <w:sz w:val="28"/>
-        </w:rPr>
-        <w:lastRenderedPageBreak/>
-        <w:t>CALCULAR BANCO DE BATERÍAS</w:t>
-      </w:r>
-    </w:p>
-    <w:tbl>
-      <w:tblPr>
-        <w:tblStyle w:val="Tablaconcuadrcula"/>
-        <w:tblW w:w="0" w:type="auto"/>
-        <w:tblLook w:val="04A0" w:firstRow="1" w:lastRow="0" w:firstColumn="1" w:lastColumn="0" w:noHBand="0" w:noVBand="1"/>
-      </w:tblPr>
-      <w:tblGrid>
-        <w:gridCol w:w="4414"/>
-        <w:gridCol w:w="4414"/>
-      </w:tblGrid>
-      <w:tr>
-        <w:tc>
-          <w:tcPr>
-            <w:tcW w:w="4414" w:type="dxa"/>
-          </w:tcPr>
-          <w:p>
-            <w:r>
-              <w:t>No. De equipo</w:t>
-            </w:r>
-          </w:p>
-        </w:tc>
-        <w:tc>
-          <w:tcPr>
-            <w:tcW w:w="4414" w:type="dxa"/>
-          </w:tcPr>
-          <w:p>
-            <w:r>
-              <w:t>Capacidad de las baterías a emplear</w:t>
-            </w:r>
-          </w:p>
-        </w:tc>
-      </w:tr>
-      <w:tr>
-        <w:tc>
-          <w:tcPr>
-            <w:tcW w:w="4414" w:type="dxa"/>
-          </w:tcPr>
-          <w:p>
-            <w:r>
-              <w:t>2</w:t>
-            </w:r>
-          </w:p>
-        </w:tc>
-        <w:tc>
-          <w:tcPr>
-            <w:tcW w:w="4414" w:type="dxa"/>
-          </w:tcPr>
-          <w:p>
-            <w:r>
-              <w:t>12v 200 Ah</w:t>
-            </w:r>
-          </w:p>
-        </w:tc>
-      </w:tr>
-    </w:tbl>
-    <w:p/>
-    <w:p>
-      <w:r>
-        <w:t>P= V*I</w:t>
-      </w:r>
-    </w:p>
-    <w:p>
-      <w:pPr>
-        <w:rPr>
-          <w:b/>
-        </w:rPr>
-      </w:pPr>
-    </w:p>
-    <w:p>
-      <w:pPr>
-        <w:rPr>
-          <w:b/>
-        </w:rPr>
-      </w:pPr>
-      <w:r>
-        <w:t xml:space="preserve">Capacidad del banco de </w:t>
-      </w:r>
-      <w:r>
-        <w:t>baterías</w:t>
-      </w:r>
-      <w:r>
-        <w:t>= 3,909.18528 w-</w:t>
-      </w:r>
-      <w:proofErr w:type="spellStart"/>
-      <w:r>
-        <w:t>hr</w:t>
-      </w:r>
-      <w:proofErr w:type="spellEnd"/>
-      <w:r>
-        <w:t>/12</w:t>
-      </w:r>
-      <w:r>
-        <w:t xml:space="preserve">v = </w:t>
-      </w:r>
-      <w:r>
-        <w:rPr>
-          <w:b/>
-        </w:rPr>
-        <w:t>325.76544</w:t>
-      </w:r>
-    </w:p>
-    <w:p>
-      <w:pPr>
-        <w:rPr>
-          <w:b/>
-        </w:rPr>
-      </w:pPr>
-      <w:r>
-        <w:t xml:space="preserve">Cantidad de </w:t>
-      </w:r>
-      <w:r>
-        <w:t>baterías</w:t>
-      </w:r>
-      <w:r>
-        <w:t xml:space="preserve"> de 200</w:t>
-      </w:r>
-      <w:r>
-        <w:t>Ah= 325.76544</w:t>
-      </w:r>
-      <w:r>
-        <w:rPr>
-          <w:b/>
-        </w:rPr>
         <w:t>/</w:t>
       </w:r>
       <w:r>
-        <w:t>200</w:t>
-      </w:r>
-      <w:r>
-        <w:t xml:space="preserve">Ah= </w:t>
-      </w:r>
-      <w:r>
-        <w:rPr>
-          <w:b/>
-        </w:rPr>
-        <w:t>1.62</w:t>
+        <w:t>(</w:t>
+      </w:r>
+      <w:r>
+        <w:t>10</w:t>
+      </w:r>
+      <w:r>
+        <w:t>0</w:t>
+      </w:r>
+      <w:r>
+        <w:t>%)/(</w:t>
+      </w:r>
+      <w:r>
+        <w:t>7</w:t>
+      </w:r>
+      <w:r>
+        <w:t>0%)</w:t>
+      </w:r>
+      <w:r>
+        <w:t xml:space="preserve">= </w:t>
+      </w:r>
+      <w:r>
+        <w:t>139,613.76</w:t>
+      </w:r>
+      <w:r>
+        <w:t>w-hr</w:t>
       </w:r>
     </w:p>
     <w:p/>
@@ -3439,6 +3272,162 @@
           <w:sz w:val="28"/>
         </w:rPr>
         <w:lastRenderedPageBreak/>
+        <w:t>CALCULAR BANCO DE BATERÍAS</w:t>
+      </w:r>
+    </w:p>
+    <w:tbl>
+      <w:tblPr>
+        <w:tblStyle w:val="Tablaconcuadrcula"/>
+        <w:tblW w:w="0" w:type="auto"/>
+        <w:tblLook w:val="04A0" w:firstRow="1" w:lastRow="0" w:firstColumn="1" w:lastColumn="0" w:noHBand="0" w:noVBand="1"/>
+      </w:tblPr>
+      <w:tblGrid>
+        <w:gridCol w:w="4414"/>
+        <w:gridCol w:w="4414"/>
+      </w:tblGrid>
+      <w:tr>
+        <w:tc>
+          <w:tcPr>
+            <w:tcW w:w="4414" w:type="dxa"/>
+          </w:tcPr>
+          <w:p>
+            <w:r>
+              <w:t>No. De equipo</w:t>
+            </w:r>
+          </w:p>
+        </w:tc>
+        <w:tc>
+          <w:tcPr>
+            <w:tcW w:w="4414" w:type="dxa"/>
+          </w:tcPr>
+          <w:p>
+            <w:r>
+              <w:t>Capacidad de las baterías a emplear</w:t>
+            </w:r>
+          </w:p>
+        </w:tc>
+      </w:tr>
+      <w:tr>
+        <w:tc>
+          <w:tcPr>
+            <w:tcW w:w="4414" w:type="dxa"/>
+          </w:tcPr>
+          <w:p>
+            <w:r>
+              <w:t>2</w:t>
+            </w:r>
+          </w:p>
+        </w:tc>
+        <w:tc>
+          <w:tcPr>
+            <w:tcW w:w="4414" w:type="dxa"/>
+          </w:tcPr>
+          <w:p>
+            <w:r>
+              <w:t>12v 200 Ah</w:t>
+            </w:r>
+          </w:p>
+        </w:tc>
+      </w:tr>
+    </w:tbl>
+    <w:p/>
+    <w:p>
+      <w:r>
+        <w:t>P= V*I</w:t>
+      </w:r>
+    </w:p>
+    <w:p>
+      <w:pPr>
+        <w:rPr>
+          <w:b/>
+        </w:rPr>
+      </w:pPr>
+    </w:p>
+    <w:p>
+      <w:r>
+        <w:t xml:space="preserve">Capacidad del banco de </w:t>
+      </w:r>
+      <w:r>
+        <w:t>baterías</w:t>
+      </w:r>
+      <w:r>
+        <w:t>= 3,909.18528 w-</w:t>
+      </w:r>
+      <w:proofErr w:type="spellStart"/>
+      <w:r>
+        <w:t>hr</w:t>
+      </w:r>
+      <w:proofErr w:type="spellEnd"/>
+      <w:r>
+        <w:t>/12v =</w:t>
+      </w:r>
+      <w:r>
+        <w:t xml:space="preserve"> </w:t>
+      </w:r>
+      <w:r>
+        <w:t>11,634.48</w:t>
+      </w:r>
+    </w:p>
+    <w:p>
+      <w:pPr>
+        <w:rPr>
+          <w:b/>
+        </w:rPr>
+      </w:pPr>
+      <w:r>
+        <w:t xml:space="preserve">Cantidad de </w:t>
+      </w:r>
+      <w:r>
+        <w:t>baterías</w:t>
+      </w:r>
+      <w:r>
+        <w:t xml:space="preserve"> de 200Ah= </w:t>
+      </w:r>
+      <w:r>
+        <w:t>11,634.48</w:t>
+      </w:r>
+      <w:r>
+        <w:rPr>
+          <w:b/>
+        </w:rPr>
+        <w:t>/</w:t>
+      </w:r>
+      <w:r>
+        <w:t>200Ah= 58.1724</w:t>
+      </w:r>
+    </w:p>
+    <w:p/>
+    <w:p>
+      <w:pPr>
+        <w:jc w:val="center"/>
+        <w:rPr>
+          <w:b/>
+          <w:sz w:val="28"/>
+        </w:rPr>
+      </w:pPr>
+    </w:p>
+    <w:p>
+      <w:pPr>
+        <w:jc w:val="center"/>
+        <w:rPr>
+          <w:b/>
+          <w:sz w:val="28"/>
+        </w:rPr>
+      </w:pPr>
+    </w:p>
+    <w:p>
+      <w:pPr>
+        <w:jc w:val="center"/>
+        <w:rPr>
+          <w:b/>
+          <w:sz w:val="28"/>
+        </w:rPr>
+      </w:pPr>
+      <w:r>
+        <w:rPr>
+          <w:b/>
+          <w:sz w:val="28"/>
+        </w:rPr>
         <w:t>ESQUEMA DE CONEXIÓN</w:t>
       </w:r>
     </w:p>
@@ -3588,8 +3577,6 @@
       <w:r>
         <w:t>donde</w:t>
       </w:r>
-      <w:bookmarkStart w:id="0" w:name="_GoBack"/>
-      <w:bookmarkEnd w:id="0"/>
       <w:r>
         <w:t xml:space="preserve"> estarán conectados los equipos</w:t>
       </w:r>

</xml_diff>